<commit_message>
God maintenance øvelse til at nedsætte deploy tider
</commit_message>
<xml_diff>
--- a/Oprydning i SSIS catalog for at hjælpe med deploy tider.docx
+++ b/Oprydning i SSIS catalog for at hjælpe med deploy tider.docx
@@ -226,6 +226,44 @@
           <w:lang w:eastAsia="da-DK"/>
         </w:rPr>
         <w:t>Dette vil herefter hjælpe med lange deploy tider</w:t>
+      </w:r>
+    </w:p>
+    <w:p>
+      <w:pPr>
+        <w:numPr>
+          <w:ilvl w:val="0"/>
+          <w:numId w:val="1"/>
+        </w:numPr>
+        <w:spacing w:after="0" w:line="240" w:lineRule="auto"/>
+        <w:ind w:left="540"/>
+        <w:textAlignment w:val="center"/>
+        <w:rPr>
+          <w:rFonts w:ascii="Calibri" w:eastAsia="Times New Roman" w:hAnsi="Calibri" w:cs="Calibri"/>
+          <w:lang w:eastAsia="da-DK"/>
+        </w:rPr>
+      </w:pPr>
+      <w:r>
+        <w:rPr>
+          <w:rFonts w:ascii="Calibri" w:eastAsia="Times New Roman" w:hAnsi="Calibri" w:cs="Calibri"/>
+          <w:lang w:eastAsia="da-DK"/>
+        </w:rPr>
+        <w:t xml:space="preserve">Sæt logging </w:t>
+      </w:r>
+      <w:proofErr w:type="spellStart"/>
+      <w:r>
+        <w:rPr>
+          <w:rFonts w:ascii="Calibri" w:eastAsia="Times New Roman" w:hAnsi="Calibri" w:cs="Calibri"/>
+          <w:lang w:eastAsia="da-DK"/>
+        </w:rPr>
+        <w:t>level</w:t>
+      </w:r>
+      <w:proofErr w:type="spellEnd"/>
+      <w:r>
+        <w:rPr>
+          <w:rFonts w:ascii="Calibri" w:eastAsia="Times New Roman" w:hAnsi="Calibri" w:cs="Calibri"/>
+          <w:lang w:eastAsia="da-DK"/>
+        </w:rPr>
+        <w:t xml:space="preserve"> til performance for at logge mindre.</w:t>
       </w:r>
     </w:p>
     <w:p/>
@@ -277,6 +315,7 @@
         <w:rPr>
           <w:noProof/>
         </w:rPr>
+        <w:lastRenderedPageBreak/>
         <w:drawing>
           <wp:inline distT="0" distB="0" distL="0" distR="0" wp14:anchorId="2DDA666B" wp14:editId="6223F779">
             <wp:extent cx="4638675" cy="3341018"/>
@@ -314,6 +353,71 @@
         </w:drawing>
       </w:r>
     </w:p>
+    <w:p>
+      <w:pPr>
+        <w:spacing w:after="0" w:line="240" w:lineRule="auto"/>
+        <w:rPr>
+          <w:rFonts w:ascii="Calibri" w:eastAsia="Times New Roman" w:hAnsi="Calibri" w:cs="Calibri"/>
+          <w:lang w:eastAsia="da-DK"/>
+        </w:rPr>
+      </w:pPr>
+      <w:r>
+        <w:rPr>
+          <w:rFonts w:ascii="Calibri" w:eastAsia="Times New Roman" w:hAnsi="Calibri" w:cs="Calibri"/>
+          <w:noProof/>
+          <w:lang w:eastAsia="da-DK"/>
+        </w:rPr>
+        <w:drawing>
+          <wp:inline distT="0" distB="0" distL="0" distR="0" wp14:anchorId="7E48043D" wp14:editId="40988F0C">
+            <wp:extent cx="5731510" cy="3469005"/>
+            <wp:effectExtent l="0" t="0" r="2540" b="0"/>
+            <wp:docPr id="3" name="Billede 3" descr="Computergenereret alternativ tekst:&#10;Catalog Properties &#10;'O Ready &#10;S' General &#10;AT-P81-LlI .ncart.natcompany dk. &#10;2451 [NCART%cepl &#10;None &#10;Basic &#10;Vetose &#10;Runtime Ljneage &#10;Script &#10;Name &#10;Help &#10;Scale Out feature is anablad &#10;Server4Vida Default execution mode &#10;Schama Version &#10;Schama Build &#10;Agortthm Name &#10;Log &#10;Claan Logs Panodicalfy &#10;Current Number of Racords &#10;Current Size of Operation Log (KE) &#10;Retention Pehod (days) &#10;Senjer',vide Default Logging Level &#10;False &#10;140300827 &#10;5879784 "/>
+            <wp:cNvGraphicFramePr>
+              <a:graphicFrameLocks xmlns:a="http://schemas.openxmlformats.org/drawingml/2006/main" noChangeAspect="1"/>
+            </wp:cNvGraphicFramePr>
+            <a:graphic xmlns:a="http://schemas.openxmlformats.org/drawingml/2006/main">
+              <a:graphicData uri="http://schemas.openxmlformats.org/drawingml/2006/picture">
+                <pic:pic xmlns:pic="http://schemas.openxmlformats.org/drawingml/2006/picture">
+                  <pic:nvPicPr>
+                    <pic:cNvPr id="0" name="Picture 1" descr="Computergenereret alternativ tekst:&#10;Catalog Properties &#10;'O Ready &#10;S' General &#10;AT-P81-LlI .ncart.natcompany dk. &#10;2451 [NCART%cepl &#10;None &#10;Basic &#10;Vetose &#10;Runtime Ljneage &#10;Script &#10;Name &#10;Help &#10;Scale Out feature is anablad &#10;Server4Vida Default execution mode &#10;Schama Version &#10;Schama Build &#10;Agortthm Name &#10;Log &#10;Claan Logs Panodicalfy &#10;Current Number of Racords &#10;Current Size of Operation Log (KE) &#10;Retention Pehod (days) &#10;Senjer',vide Default Logging Level &#10;False &#10;140300827 &#10;5879784 "/>
+                    <pic:cNvPicPr>
+                      <a:picLocks noChangeAspect="1" noChangeArrowheads="1"/>
+                    </pic:cNvPicPr>
+                  </pic:nvPicPr>
+                  <pic:blipFill>
+                    <a:blip r:embed="rId7">
+                      <a:extLst>
+                        <a:ext uri="{28A0092B-C50C-407E-A947-70E740481C1C}">
+                          <a14:useLocalDpi xmlns:a14="http://schemas.microsoft.com/office/drawing/2010/main" val="0"/>
+                        </a:ext>
+                      </a:extLst>
+                    </a:blip>
+                    <a:srcRect/>
+                    <a:stretch>
+                      <a:fillRect/>
+                    </a:stretch>
+                  </pic:blipFill>
+                  <pic:spPr bwMode="auto">
+                    <a:xfrm>
+                      <a:off x="0" y="0"/>
+                      <a:ext cx="5731510" cy="3469005"/>
+                    </a:xfrm>
+                    <a:prstGeom prst="rect">
+                      <a:avLst/>
+                    </a:prstGeom>
+                    <a:noFill/>
+                    <a:ln>
+                      <a:noFill/>
+                    </a:ln>
+                  </pic:spPr>
+                </pic:pic>
+              </a:graphicData>
+            </a:graphic>
+          </wp:inline>
+        </w:drawing>
+      </w:r>
+    </w:p>
+    <w:p/>
     <w:sectPr>
       <w:pgSz w:w="11906" w:h="16838"/>
       <w:pgMar w:top="1440" w:right="1440" w:bottom="1440" w:left="1440" w:header="708" w:footer="708" w:gutter="0"/>
@@ -571,6 +675,7 @@
     <w:lsdException w:name="HTML Sample" w:semiHidden="1" w:unhideWhenUsed="1"/>
     <w:lsdException w:name="HTML Typewriter" w:semiHidden="1" w:unhideWhenUsed="1"/>
     <w:lsdException w:name="HTML Variable" w:semiHidden="1" w:unhideWhenUsed="1"/>
+    <w:lsdException w:name="Normal Table" w:semiHidden="1" w:unhideWhenUsed="1"/>
     <w:lsdException w:name="annotation subject" w:semiHidden="1" w:unhideWhenUsed="1"/>
     <w:lsdException w:name="No List" w:semiHidden="1" w:unhideWhenUsed="1"/>
     <w:lsdException w:name="Outline List 1" w:semiHidden="1" w:unhideWhenUsed="1"/>
@@ -617,8 +722,10 @@
     <w:lsdException w:name="Table Subtle 2" w:semiHidden="1" w:unhideWhenUsed="1"/>
     <w:lsdException w:name="Table Web 1" w:semiHidden="1" w:unhideWhenUsed="1"/>
     <w:lsdException w:name="Table Web 2" w:semiHidden="1" w:unhideWhenUsed="1"/>
+    <w:lsdException w:name="Table Web 3" w:semiHidden="1" w:unhideWhenUsed="1"/>
     <w:lsdException w:name="Balloon Text" w:semiHidden="1" w:unhideWhenUsed="1"/>
     <w:lsdException w:name="Table Grid" w:uiPriority="39"/>
+    <w:lsdException w:name="Table Theme" w:semiHidden="1" w:unhideWhenUsed="1"/>
     <w:lsdException w:name="Placeholder Text" w:semiHidden="1"/>
     <w:lsdException w:name="No Spacing" w:uiPriority="1" w:qFormat="1"/>
     <w:lsdException w:name="Light Shading" w:uiPriority="60"/>
@@ -844,13 +951,13 @@
     <w:name w:val="Normal"/>
     <w:qFormat/>
   </w:style>
-  <w:style w:type="character" w:default="1" w:styleId="DefaultParagraphFont">
+  <w:style w:type="character" w:default="1" w:styleId="Standardskrifttypeiafsnit">
     <w:name w:val="Default Paragraph Font"/>
     <w:uiPriority w:val="1"/>
     <w:semiHidden/>
     <w:unhideWhenUsed/>
   </w:style>
-  <w:style w:type="table" w:default="1" w:styleId="TableNormal">
+  <w:style w:type="table" w:default="1" w:styleId="Tabel-Normal">
     <w:name w:val="Normal Table"/>
     <w:uiPriority w:val="99"/>
     <w:semiHidden/>
@@ -865,7 +972,7 @@
       </w:tblCellMar>
     </w:tblPr>
   </w:style>
-  <w:style w:type="numbering" w:default="1" w:styleId="NoList">
+  <w:style w:type="numbering" w:default="1" w:styleId="Ingenoversigt">
     <w:name w:val="No List"/>
     <w:uiPriority w:val="99"/>
     <w:semiHidden/>

</xml_diff>